<commit_message>
ajuste no manaul js
</commit_message>
<xml_diff>
--- a/Versão 2.0/JavaScript/JAVA SCRIPTS.docx
+++ b/Versão 2.0/JavaScript/JAVA SCRIPTS.docx
@@ -16,8 +16,6 @@
         </w:rPr>
         <w:t>JAVA SCRIPTS</w:t>
       </w:r>
-      <w:bookmarkStart w:id="0" w:name="_GoBack"/>
-      <w:bookmarkEnd w:id="0"/>
     </w:p>
     <w:p>
       <w:pPr>
@@ -140,6 +138,15 @@
       <w:pPr>
         <w:spacing w:after="0"/>
       </w:pPr>
+      <w:r>
+        <w:rPr>
+          <w:b/>
+        </w:rPr>
+        <w:t xml:space="preserve">+ </w:t>
+      </w:r>
+      <w:r>
+        <w:t>O sinal de soma é usado para concatena string em tipos numéricos é usado para somar</w:t>
+      </w:r>
     </w:p>
     <w:p>
       <w:pPr>
@@ -418,6 +425,304 @@
         <w:t>)</w:t>
       </w:r>
     </w:p>
+    <w:p>
+      <w:pPr>
+        <w:spacing w:after="0"/>
+      </w:pPr>
+      <w:r>
+        <w:rPr>
+          <w:b/>
+        </w:rPr>
+        <w:t xml:space="preserve">Convenção pra String </w:t>
+      </w:r>
+      <w:r>
+        <w:rPr>
+          <w:b/>
+        </w:rPr>
+        <w:t xml:space="preserve">utilizar </w:t>
+      </w:r>
+      <w:r>
+        <w:rPr>
+          <w:b/>
+        </w:rPr>
+        <w:t>função</w:t>
+      </w:r>
+      <w:r>
+        <w:t xml:space="preserve"> </w:t>
+      </w:r>
+      <w:r>
+        <w:rPr>
+          <w:b/>
+        </w:rPr>
+        <w:t>“</w:t>
+      </w:r>
+      <w:proofErr w:type="spellStart"/>
+      <w:proofErr w:type="gramStart"/>
+      <w:r>
+        <w:rPr>
+          <w:b/>
+        </w:rPr>
+        <w:t>toString</w:t>
+      </w:r>
+      <w:proofErr w:type="spellEnd"/>
+      <w:r>
+        <w:rPr>
+          <w:b/>
+        </w:rPr>
+        <w:t>(</w:t>
+      </w:r>
+      <w:proofErr w:type="gramEnd"/>
+      <w:r>
+        <w:rPr>
+          <w:b/>
+        </w:rPr>
+        <w:t>)”</w:t>
+      </w:r>
+    </w:p>
+    <w:p>
+      <w:pPr>
+        <w:spacing w:after="0"/>
+      </w:pPr>
+      <w:r>
+        <w:t>Para converter a variável em string é utilizado o comando</w:t>
+      </w:r>
+    </w:p>
+    <w:p>
+      <w:pPr>
+        <w:pBdr>
+          <w:top w:val="single" w:sz="4" w:space="1" w:color="auto"/>
+          <w:left w:val="single" w:sz="4" w:space="4" w:color="auto"/>
+          <w:bottom w:val="single" w:sz="4" w:space="1" w:color="auto"/>
+          <w:right w:val="single" w:sz="4" w:space="4" w:color="auto"/>
+        </w:pBdr>
+      </w:pPr>
+      <w:proofErr w:type="spellStart"/>
+      <w:r>
+        <w:rPr>
+          <w:b/>
+          <w:color w:val="00B050"/>
+        </w:rPr>
+        <w:t>Nome_variável</w:t>
+      </w:r>
+      <w:r>
+        <w:rPr>
+          <w:b/>
+          <w:color w:val="FF0000"/>
+        </w:rPr>
+        <w:t>.toString</w:t>
+      </w:r>
+      <w:proofErr w:type="spellEnd"/>
+      <w:r>
+        <w:rPr>
+          <w:b/>
+          <w:color w:val="FF0000"/>
+        </w:rPr>
+        <w:t>();</w:t>
+      </w:r>
+    </w:p>
+    <w:p>
+      <w:pPr>
+        <w:spacing w:after="0"/>
+      </w:pPr>
+      <w:r>
+        <w:rPr>
+          <w:b/>
+        </w:rPr>
+        <w:t xml:space="preserve">Função para conta a quantidade de caracteres </w:t>
+      </w:r>
+    </w:p>
+    <w:p>
+      <w:pPr>
+        <w:spacing w:after="0"/>
+      </w:pPr>
+      <w:r>
+        <w:t xml:space="preserve">Utiliza a função </w:t>
+      </w:r>
+      <w:proofErr w:type="spellStart"/>
+      <w:r>
+        <w:t>length</w:t>
+      </w:r>
+      <w:proofErr w:type="spellEnd"/>
+    </w:p>
+    <w:p>
+      <w:pPr>
+        <w:pBdr>
+          <w:top w:val="single" w:sz="4" w:space="1" w:color="auto"/>
+          <w:left w:val="single" w:sz="4" w:space="4" w:color="auto"/>
+          <w:bottom w:val="single" w:sz="4" w:space="1" w:color="auto"/>
+          <w:right w:val="single" w:sz="4" w:space="4" w:color="auto"/>
+        </w:pBdr>
+      </w:pPr>
+      <w:proofErr w:type="spellStart"/>
+      <w:r>
+        <w:rPr>
+          <w:b/>
+          <w:color w:val="00B050"/>
+        </w:rPr>
+        <w:t>Nome_variável</w:t>
+      </w:r>
+      <w:r>
+        <w:rPr>
+          <w:b/>
+          <w:color w:val="FF0000"/>
+        </w:rPr>
+        <w:t>.</w:t>
+      </w:r>
+      <w:r>
+        <w:rPr>
+          <w:b/>
+          <w:color w:val="FF0000"/>
+        </w:rPr>
+        <w:t>length</w:t>
+      </w:r>
+      <w:proofErr w:type="spellEnd"/>
+      <w:r>
+        <w:rPr>
+          <w:b/>
+          <w:color w:val="FF0000"/>
+        </w:rPr>
+        <w:t>();</w:t>
+      </w:r>
+    </w:p>
+    <w:p>
+      <w:pPr>
+        <w:spacing w:after="0"/>
+      </w:pPr>
+      <w:r>
+        <w:rPr>
+          <w:b/>
+        </w:rPr>
+        <w:t>Função para</w:t>
+      </w:r>
+      <w:r>
+        <w:rPr>
+          <w:b/>
+        </w:rPr>
+        <w:t xml:space="preserve"> converter em maiúsculas e minúsculas. </w:t>
+      </w:r>
+    </w:p>
+    <w:p>
+      <w:pPr>
+        <w:spacing w:after="0"/>
+      </w:pPr>
+      <w:r>
+        <w:t xml:space="preserve">Utiliza a função </w:t>
+      </w:r>
+      <w:proofErr w:type="spellStart"/>
+      <w:proofErr w:type="gramStart"/>
+      <w:r>
+        <w:t>toUpperCase</w:t>
+      </w:r>
+      <w:proofErr w:type="spellEnd"/>
+      <w:r>
+        <w:t>(</w:t>
+      </w:r>
+      <w:proofErr w:type="gramEnd"/>
+      <w:r>
+        <w:t xml:space="preserve">) e </w:t>
+      </w:r>
+      <w:proofErr w:type="spellStart"/>
+      <w:r>
+        <w:t>toLowerCase</w:t>
+      </w:r>
+      <w:proofErr w:type="spellEnd"/>
+      <w:r>
+        <w:t>()</w:t>
+      </w:r>
+    </w:p>
+    <w:p>
+      <w:pPr>
+        <w:pBdr>
+          <w:top w:val="single" w:sz="4" w:space="1" w:color="auto"/>
+          <w:left w:val="single" w:sz="4" w:space="4" w:color="auto"/>
+          <w:bottom w:val="single" w:sz="4" w:space="1" w:color="auto"/>
+          <w:right w:val="single" w:sz="4" w:space="4" w:color="auto"/>
+        </w:pBdr>
+      </w:pPr>
+      <w:proofErr w:type="spellStart"/>
+      <w:r>
+        <w:rPr>
+          <w:b/>
+          <w:color w:val="00B050"/>
+        </w:rPr>
+        <w:t>Nome_variável</w:t>
+      </w:r>
+      <w:r>
+        <w:rPr>
+          <w:b/>
+          <w:color w:val="FF0000"/>
+        </w:rPr>
+        <w:t>.</w:t>
+      </w:r>
+      <w:r>
+        <w:rPr>
+          <w:b/>
+          <w:color w:val="FF0000"/>
+        </w:rPr>
+        <w:t>toUpperCase</w:t>
+      </w:r>
+      <w:proofErr w:type="spellEnd"/>
+      <w:r>
+        <w:rPr>
+          <w:b/>
+          <w:color w:val="FF0000"/>
+        </w:rPr>
+        <w:t>(</w:t>
+      </w:r>
+      <w:proofErr w:type="gramStart"/>
+      <w:r>
+        <w:rPr>
+          <w:b/>
+          <w:color w:val="FF0000"/>
+        </w:rPr>
+        <w:t>);</w:t>
+      </w:r>
+      <w:r>
+        <w:rPr>
+          <w:b/>
+          <w:color w:val="FF0000"/>
+        </w:rPr>
+        <w:t xml:space="preserve">   </w:t>
+      </w:r>
+      <w:proofErr w:type="spellStart"/>
+      <w:proofErr w:type="gramEnd"/>
+      <w:r>
+        <w:rPr>
+          <w:b/>
+          <w:color w:val="00B050"/>
+        </w:rPr>
+        <w:t>Nome_variável</w:t>
+      </w:r>
+      <w:r>
+        <w:rPr>
+          <w:b/>
+          <w:color w:val="FF0000"/>
+        </w:rPr>
+        <w:t>.</w:t>
+      </w:r>
+      <w:r>
+        <w:rPr>
+          <w:b/>
+          <w:color w:val="FF0000"/>
+        </w:rPr>
+        <w:t>toLower</w:t>
+      </w:r>
+      <w:r>
+        <w:rPr>
+          <w:b/>
+          <w:color w:val="FF0000"/>
+        </w:rPr>
+        <w:t>Case</w:t>
+      </w:r>
+      <w:proofErr w:type="spellEnd"/>
+      <w:r>
+        <w:rPr>
+          <w:b/>
+          <w:color w:val="FF0000"/>
+        </w:rPr>
+        <w:t>();</w:t>
+      </w:r>
+    </w:p>
     <w:p/>
     <w:p>
       <w:r>
@@ -431,101 +736,114 @@
     </w:p>
     <w:p>
       <w:r>
-        <w:t xml:space="preserve">Sinal de </w:t>
+        <w:t>`frase${</w:t>
       </w:r>
       <w:proofErr w:type="gramStart"/>
       <w:r>
-        <w:t>+</w:t>
+        <w:t>var}`</w:t>
       </w:r>
       <w:proofErr w:type="gramEnd"/>
-      <w:r>
-        <w:t xml:space="preserve"> concatena no </w:t>
-      </w:r>
-      <w:proofErr w:type="spellStart"/>
-      <w:r>
-        <w:t>js</w:t>
-      </w:r>
-      <w:proofErr w:type="spellEnd"/>
-    </w:p>
-    <w:p>
+    </w:p>
+    <w:p>
+      <w:proofErr w:type="spellStart"/>
+      <w:r>
+        <w:t>Var.toFixed</w:t>
+      </w:r>
+      <w:proofErr w:type="spellEnd"/>
+      <w:r>
+        <w:t>(</w:t>
+      </w:r>
       <w:proofErr w:type="gramStart"/>
       <w:r>
-        <w:t>String(</w:t>
-      </w:r>
+        <w:t>).</w:t>
+      </w:r>
+      <w:proofErr w:type="spellStart"/>
+      <w:r>
+        <w:t>repleace</w:t>
+      </w:r>
+      <w:proofErr w:type="spellEnd"/>
       <w:proofErr w:type="gramEnd"/>
       <w:r>
-        <w:t>)</w:t>
-      </w:r>
-    </w:p>
-    <w:p>
-      <w:proofErr w:type="spellStart"/>
-      <w:r>
-        <w:t>Var.toString</w:t>
-      </w:r>
-      <w:proofErr w:type="spellEnd"/>
-      <w:r>
-        <w:t>()</w:t>
-      </w:r>
-    </w:p>
-    <w:p>
-      <w:r>
-        <w:t>`frase${</w:t>
+        <w:t>(‘.’,’,’)</w:t>
+      </w:r>
+    </w:p>
+    <w:p>
+      <w:proofErr w:type="spellStart"/>
+      <w:r>
+        <w:t>Operadore</w:t>
+      </w:r>
+      <w:proofErr w:type="spellEnd"/>
+      <w:r>
+        <w:t xml:space="preserve"> </w:t>
+      </w:r>
+      <w:proofErr w:type="spellStart"/>
+      <w:r>
+        <w:t>Aritimeticos</w:t>
+      </w:r>
+      <w:proofErr w:type="spellEnd"/>
+    </w:p>
+    <w:p>
+      <w:r>
+        <w:lastRenderedPageBreak/>
+        <w:t>+ - * / % **</w:t>
+      </w:r>
+    </w:p>
+    <w:p>
+      <w:r>
+        <w:t xml:space="preserve">Var valor = </w:t>
+      </w:r>
+      <w:proofErr w:type="spellStart"/>
+      <w:r>
+        <w:t>Document.getElementsByTagName</w:t>
+      </w:r>
+      <w:proofErr w:type="spellEnd"/>
+      <w:r>
+        <w:t>(‘p</w:t>
       </w:r>
       <w:proofErr w:type="gramStart"/>
       <w:r>
-        <w:t>var}`</w:t>
+        <w:t>’)[</w:t>
       </w:r>
       <w:proofErr w:type="gramEnd"/>
-    </w:p>
-    <w:p>
-      <w:proofErr w:type="spellStart"/>
-      <w:r>
-        <w:t>Var.length</w:t>
-      </w:r>
-      <w:proofErr w:type="spellEnd"/>
-    </w:p>
-    <w:p>
-      <w:proofErr w:type="spellStart"/>
-      <w:r>
-        <w:t>Var.toLowerCase</w:t>
-      </w:r>
-      <w:proofErr w:type="spellEnd"/>
-      <w:r>
-        <w:t>()</w:t>
-      </w:r>
-    </w:p>
-    <w:p>
-      <w:proofErr w:type="spellStart"/>
-      <w:r>
-        <w:t>Var.toUpperCase</w:t>
-      </w:r>
-      <w:proofErr w:type="spellEnd"/>
-      <w:r>
-        <w:t>()</w:t>
-      </w:r>
-    </w:p>
-    <w:p>
-      <w:proofErr w:type="spellStart"/>
-      <w:r>
-        <w:t>Var.toFixed</w:t>
-      </w:r>
-      <w:proofErr w:type="spellEnd"/>
-      <w:r>
-        <w:t>(</w:t>
-      </w:r>
-      <w:proofErr w:type="gramStart"/>
-      <w:r>
-        <w:t>).</w:t>
-      </w:r>
-      <w:proofErr w:type="spellStart"/>
-      <w:r>
-        <w:t>repleace</w:t>
-      </w:r>
-      <w:proofErr w:type="spellEnd"/>
-      <w:proofErr w:type="gramEnd"/>
-      <w:r>
-        <w:t>(‘.’,’,’)</w:t>
-      </w:r>
+      <w:r>
+        <w:t xml:space="preserve">0] </w:t>
+      </w:r>
+    </w:p>
+    <w:p>
+      <w:proofErr w:type="spellStart"/>
+      <w:r>
+        <w:t>Valor.innerText</w:t>
+      </w:r>
+      <w:proofErr w:type="spellEnd"/>
+    </w:p>
+    <w:p>
+      <w:proofErr w:type="spellStart"/>
+      <w:r>
+        <w:t>Valor.</w:t>
+      </w:r>
+      <w:r>
+        <w:t>innerHTML</w:t>
+      </w:r>
+      <w:bookmarkStart w:id="0" w:name="_GoBack"/>
+      <w:bookmarkEnd w:id="0"/>
+      <w:proofErr w:type="spellEnd"/>
+    </w:p>
+    <w:p>
+      <w:proofErr w:type="spellStart"/>
+      <w:r>
+        <w:t>Valor.style.color</w:t>
+      </w:r>
+      <w:proofErr w:type="spellEnd"/>
+      <w:r>
+        <w:t xml:space="preserve"> =’blue’</w:t>
+      </w:r>
+    </w:p>
+    <w:p>
+      <w:proofErr w:type="spellStart"/>
+      <w:r>
+        <w:t>Document.body</w:t>
+      </w:r>
+      <w:proofErr w:type="spellEnd"/>
     </w:p>
     <w:sectPr>
       <w:pgSz w:w="11906" w:h="16838"/>

</xml_diff>